<commit_message>
Added star schema dimentional model in documentation
</commit_message>
<xml_diff>
--- a/documentation/tech_stack_setup.docx
+++ b/documentation/tech_stack_setup.docx
@@ -219,6 +219,12 @@
         </w:rPr>
         <w:t>Create Snowflake Account</w:t>
       </w:r>
+      <w:r>
+        <w:rPr>
+          <w:rFonts w:ascii="Calibri" w:hAnsi="Calibri" w:cs="Calibri"/>
+        </w:rPr>
+        <w:t>.</w:t>
+      </w:r>
     </w:p>
     <w:p>
       <w:pPr>
@@ -239,6 +245,12 @@
         </w:rPr>
         <w:t>Created DBT user and assigned a role for DBT connection.</w:t>
       </w:r>
+      <w:r>
+        <w:rPr>
+          <w:rFonts w:ascii="Calibri" w:hAnsi="Calibri" w:cs="Calibri"/>
+        </w:rPr>
+        <w:t xml:space="preserve"> (Code added)</w:t>
+      </w:r>
     </w:p>
     <w:p>
       <w:pPr>
@@ -258,6 +270,12 @@
           <w:rFonts w:ascii="Calibri" w:hAnsi="Calibri" w:cs="Calibri"/>
         </w:rPr>
         <w:t>Created PRESET user and assigned REPORTER role for Preset Connection.</w:t>
+      </w:r>
+      <w:r>
+        <w:rPr>
+          <w:rFonts w:ascii="Calibri" w:hAnsi="Calibri" w:cs="Calibri"/>
+        </w:rPr>
+        <w:t xml:space="preserve"> (Code added)</w:t>
       </w:r>
     </w:p>
     <w:p>
@@ -573,6 +591,20 @@
           <w:bCs/>
         </w:rPr>
         <w:t>mkdir %userprofile%\.dbt</w:t>
+      </w:r>
+      <w:r>
+        <w:rPr>
+          <w:rFonts w:ascii="Calibri" w:hAnsi="Calibri" w:cs="Calibri"/>
+          <w:b/>
+          <w:bCs/>
+        </w:rPr>
+        <w:t xml:space="preserve"> </w:t>
+      </w:r>
+      <w:r>
+        <w:rPr>
+          <w:rFonts w:ascii="Calibri" w:hAnsi="Calibri" w:cs="Calibri"/>
+        </w:rPr>
+        <w:t>(Establishes connection with snowflake)</w:t>
       </w:r>
     </w:p>
     <w:p>

</xml_diff>